<commit_message>
Update Grupo 3. Angular App API REST REQRES.docx
update document
</commit_message>
<xml_diff>
--- a/Grupo 3. Angular App API REST REQRES.docx
+++ b/Grupo 3. Angular App API REST REQRES.docx
@@ -292,18 +292,32 @@
             <w:sz w:val="44"/>
             <w:szCs w:val="44"/>
           </w:rPr>
-          <w:t>https://reqres.in/</w:t>
+          <w:t>https://r</w:t>
+        </w:r>
+        <w:r>
+          <w:rPr>
+            <w:rStyle w:val="Hipervnculo"/>
+            <w:rFonts w:ascii="Calibri" w:hAnsi="Calibri" w:cs="Calibri"/>
+            <w:sz w:val="44"/>
+            <w:szCs w:val="44"/>
+          </w:rPr>
+          <w:t>e</w:t>
+        </w:r>
+        <w:r>
+          <w:rPr>
+            <w:rStyle w:val="Hipervnculo"/>
+            <w:rFonts w:ascii="Calibri" w:hAnsi="Calibri" w:cs="Calibri"/>
+            <w:sz w:val="44"/>
+            <w:szCs w:val="44"/>
+          </w:rPr>
+          <w:t>qres.in/</w:t>
         </w:r>
       </w:hyperlink>
     </w:p>
-    <w:p/>
     <w:p>
       <w:pPr>
         <w:pStyle w:val="Ttulo2"/>
       </w:pPr>
-      <w:r>
-        <w:tab/>
-      </w:r>
       <w:bookmarkStart w:id="1" w:name="_Toc51168411"/>
       <w:r>
         <w:t>Estructura carpetas</w:t>
@@ -315,8 +329,8 @@
       <w:pPr>
         <w:spacing w:after="0"/>
       </w:pPr>
-      <w:r>
-        <w:tab/>
+      <w:bookmarkStart w:id="2" w:name="_Toc51168412"/>
+      <w:r>
         <w:t>/</w:t>
       </w:r>
       <w:proofErr w:type="spellStart"/>
@@ -328,10 +342,10 @@
     <w:p>
       <w:pPr>
         <w:spacing w:after="0"/>
-      </w:pPr>
-      <w:r>
-        <w:tab/>
-        <w:t>/</w:t>
+        <w:ind w:firstLine="708"/>
+      </w:pPr>
+      <w:r>
+        <w:t> /</w:t>
       </w:r>
       <w:proofErr w:type="spellStart"/>
       <w:r>
@@ -342,10 +356,27 @@
     <w:p>
       <w:pPr>
         <w:spacing w:after="0"/>
-      </w:pPr>
-      <w:r>
-        <w:tab/>
+        <w:ind w:left="708" w:firstLine="708"/>
+      </w:pPr>
+      <w:r>
         <w:t>/</w:t>
+      </w:r>
+      <w:proofErr w:type="spellStart"/>
+      <w:r>
+        <w:t>login-component.ts</w:t>
+      </w:r>
+      <w:proofErr w:type="spellEnd"/>
+      <w:r>
+        <w:t>/</w:t>
+      </w:r>
+      <w:proofErr w:type="spellStart"/>
+      <w:r>
+        <w:t>html</w:t>
+      </w:r>
+      <w:proofErr w:type="spellEnd"/>
+      <w:r>
+        <w:br/>
+        <w:t> /</w:t>
       </w:r>
       <w:proofErr w:type="spellStart"/>
       <w:r>
@@ -356,67 +387,123 @@
     <w:p>
       <w:pPr>
         <w:spacing w:after="0"/>
-      </w:pPr>
-      <w:r>
-        <w:tab/>
-      </w:r>
-      <w:r>
-        <w:tab/>
-        <w:t>/listado</w:t>
-      </w:r>
+        <w:ind w:left="1416"/>
+      </w:pPr>
+      <w:r>
+        <w:t>/listado-</w:t>
+      </w:r>
+      <w:proofErr w:type="spellStart"/>
+      <w:r>
+        <w:t>component.ts</w:t>
+      </w:r>
+      <w:proofErr w:type="spellEnd"/>
+      <w:r>
+        <w:t>/</w:t>
+      </w:r>
+      <w:proofErr w:type="spellStart"/>
+      <w:r>
+        <w:t>html</w:t>
+      </w:r>
+      <w:proofErr w:type="spellEnd"/>
+      <w:r>
+        <w:br/>
+        <w:t>/detalle-</w:t>
+      </w:r>
+      <w:proofErr w:type="spellStart"/>
+      <w:r>
+        <w:t>component.ts</w:t>
+      </w:r>
+      <w:proofErr w:type="spellEnd"/>
+      <w:r>
+        <w:t>/</w:t>
+      </w:r>
+      <w:proofErr w:type="spellStart"/>
+      <w:r>
+        <w:t>html</w:t>
+      </w:r>
+      <w:proofErr w:type="spellEnd"/>
     </w:p>
     <w:p>
       <w:pPr>
         <w:spacing w:after="0"/>
-      </w:pPr>
-      <w:r>
-        <w:tab/>
-      </w:r>
-      <w:r>
-        <w:tab/>
-        <w:t>/detalle</w:t>
-      </w:r>
+        <w:ind w:firstLine="708"/>
+      </w:pPr>
+      <w:r>
+        <w:t> /</w:t>
+      </w:r>
+      <w:proofErr w:type="spellStart"/>
+      <w:r>
+        <w:t>resource</w:t>
+      </w:r>
+      <w:proofErr w:type="spellEnd"/>
     </w:p>
     <w:p>
       <w:pPr>
         <w:spacing w:after="0"/>
-      </w:pPr>
-      <w:r>
-        <w:tab/>
+        <w:ind w:left="1416"/>
+      </w:pPr>
+      <w:r>
+        <w:t>  /listado-</w:t>
+      </w:r>
+      <w:proofErr w:type="spellStart"/>
+      <w:r>
+        <w:t>component.ts</w:t>
+      </w:r>
+      <w:proofErr w:type="spellEnd"/>
+      <w:r>
         <w:t>/</w:t>
       </w:r>
       <w:proofErr w:type="spellStart"/>
       <w:r>
-        <w:t>resource</w:t>
+        <w:t>html</w:t>
+      </w:r>
+      <w:proofErr w:type="spellEnd"/>
+      <w:r>
+        <w:br/>
+      </w:r>
+      <w:r>
+        <w:t xml:space="preserve"> </w:t>
+      </w:r>
+      <w:r>
+        <w:t> /detalle-</w:t>
+      </w:r>
+      <w:proofErr w:type="spellStart"/>
+      <w:r>
+        <w:t>component.ts</w:t>
+      </w:r>
+      <w:proofErr w:type="spellEnd"/>
+      <w:r>
+        <w:t>/</w:t>
+      </w:r>
+      <w:proofErr w:type="spellStart"/>
+      <w:r>
+        <w:t>html</w:t>
       </w:r>
       <w:proofErr w:type="spellEnd"/>
     </w:p>
     <w:p>
       <w:pPr>
         <w:spacing w:after="0"/>
-      </w:pPr>
-      <w:r>
-        <w:tab/>
-      </w:r>
-      <w:r>
-        <w:tab/>
-        <w:t>/listado</w:t>
+        <w:rPr>
+          <w:lang w:val="en-US"/>
+        </w:rPr>
+      </w:pPr>
+      <w:r>
+        <w:rPr>
+          <w:lang w:val="en-US"/>
+        </w:rPr>
+        <w:t>/model</w:t>
       </w:r>
     </w:p>
     <w:p>
       <w:pPr>
         <w:spacing w:after="0"/>
+        <w:ind w:left="708"/>
         <w:rPr>
           <w:lang w:val="en-US"/>
         </w:rPr>
       </w:pPr>
       <w:r>
-        <w:tab/>
-      </w:r>
-      <w:r>
-        <w:tab/>
-      </w:r>
-      <w:r>
         <w:rPr>
           <w:lang w:val="en-US"/>
         </w:rPr>
@@ -427,14 +514,28 @@
         <w:rPr>
           <w:lang w:val="en-US"/>
         </w:rPr>
-        <w:t>detalle</w:t>
+        <w:t>user.ts</w:t>
+      </w:r>
+      <w:proofErr w:type="spellEnd"/>
+      <w:r>
+        <w:rPr>
+          <w:lang w:val="en-US"/>
+        </w:rPr>
+        <w:br/>
+        <w:t>/</w:t>
+      </w:r>
+      <w:proofErr w:type="spellStart"/>
+      <w:r>
+        <w:rPr>
+          <w:lang w:val="en-US"/>
+        </w:rPr>
+        <w:t>resource.ts</w:t>
       </w:r>
       <w:proofErr w:type="spellEnd"/>
     </w:p>
     <w:p>
       <w:pPr>
         <w:spacing w:after="0"/>
-        <w:ind w:firstLine="708"/>
         <w:rPr>
           <w:lang w:val="en-US"/>
         </w:rPr>
@@ -443,165 +544,83 @@
         <w:rPr>
           <w:lang w:val="en-US"/>
         </w:rPr>
-        <w:t>/model</w:t>
+        <w:t>/services</w:t>
       </w:r>
     </w:p>
     <w:p>
       <w:pPr>
         <w:spacing w:after="0"/>
+        <w:ind w:left="708"/>
+        <w:rPr>
+          <w:noProof/>
+        </w:rPr>
+      </w:pPr>
+      <w:r>
         <w:rPr>
           <w:lang w:val="en-US"/>
         </w:rPr>
-      </w:pPr>
+        <w:t>/user-</w:t>
+      </w:r>
+      <w:proofErr w:type="spellStart"/>
       <w:r>
         <w:rPr>
           <w:lang w:val="en-US"/>
         </w:rPr>
-        <w:tab/>
-      </w:r>
+        <w:t>service.ts</w:t>
+      </w:r>
+      <w:proofErr w:type="spellEnd"/>
       <w:r>
         <w:rPr>
           <w:lang w:val="en-US"/>
         </w:rPr>
-        <w:tab/>
-        <w:t>/user</w:t>
-      </w:r>
+        <w:br/>
+        <w:t> /resource-</w:t>
+      </w:r>
+      <w:proofErr w:type="spellStart"/>
+      <w:r>
+        <w:rPr>
+          <w:lang w:val="en-US"/>
+        </w:rPr>
+        <w:t>service.ts</w:t>
+      </w:r>
+      <w:proofErr w:type="spellEnd"/>
+      <w:r>
+        <w:rPr>
+          <w:lang w:val="en-US"/>
+        </w:rPr>
+        <w:br/>
+        <w:t> /auth-</w:t>
+      </w:r>
+      <w:proofErr w:type="spellStart"/>
+      <w:r>
+        <w:rPr>
+          <w:lang w:val="en-US"/>
+        </w:rPr>
+        <w:t>service.ts</w:t>
+      </w:r>
+      <w:r>
+        <w:rPr>
+          <w:lang w:val="en-US"/>
+        </w:rPr>
+        <w:t>Pantallas</w:t>
+      </w:r>
+      <w:bookmarkEnd w:id="2"/>
+      <w:proofErr w:type="spellEnd"/>
     </w:p>
     <w:p>
       <w:pPr>
-        <w:spacing w:after="0"/>
-        <w:rPr>
-          <w:lang w:val="en-US"/>
-        </w:rPr>
-      </w:pPr>
-      <w:r>
-        <w:rPr>
-          <w:lang w:val="en-US"/>
-        </w:rPr>
-        <w:tab/>
-      </w:r>
-      <w:r>
-        <w:rPr>
-          <w:lang w:val="en-US"/>
-        </w:rPr>
-        <w:tab/>
-        <w:t>/resource</w:t>
-      </w:r>
-    </w:p>
-    <w:p>
-      <w:pPr>
-        <w:spacing w:after="0"/>
-        <w:ind w:firstLine="708"/>
-        <w:rPr>
-          <w:lang w:val="en-US"/>
-        </w:rPr>
-      </w:pPr>
-      <w:r>
-        <w:rPr>
-          <w:lang w:val="en-US"/>
-        </w:rPr>
-        <w:t>/services</w:t>
-      </w:r>
-    </w:p>
-    <w:p>
-      <w:pPr>
-        <w:spacing w:after="0"/>
-        <w:rPr>
-          <w:lang w:val="en-US"/>
-        </w:rPr>
-      </w:pPr>
-      <w:r>
-        <w:rPr>
-          <w:lang w:val="en-US"/>
-        </w:rPr>
-        <w:tab/>
-      </w:r>
-      <w:r>
-        <w:rPr>
-          <w:lang w:val="en-US"/>
-        </w:rPr>
-        <w:tab/>
-        <w:t>/user</w:t>
-      </w:r>
-    </w:p>
-    <w:p>
-      <w:pPr>
-        <w:spacing w:after="0"/>
-        <w:rPr>
-          <w:lang w:val="en-US"/>
-        </w:rPr>
-      </w:pPr>
-      <w:r>
-        <w:rPr>
-          <w:lang w:val="en-US"/>
-        </w:rPr>
-        <w:tab/>
-      </w:r>
-      <w:r>
-        <w:rPr>
-          <w:lang w:val="en-US"/>
-        </w:rPr>
-        <w:tab/>
-        <w:t>/resource</w:t>
-      </w:r>
-    </w:p>
-    <w:p>
-      <w:pPr>
-        <w:spacing w:after="0"/>
-      </w:pPr>
-      <w:r>
-        <w:rPr>
-          <w:lang w:val="en-US"/>
-        </w:rPr>
-        <w:tab/>
-      </w:r>
-      <w:r>
-        <w:rPr>
-          <w:lang w:val="en-US"/>
-        </w:rPr>
-        <w:tab/>
-      </w:r>
-      <w:r>
-        <w:t>/</w:t>
-      </w:r>
-      <w:proofErr w:type="spellStart"/>
-      <w:r>
-        <w:t>register</w:t>
-      </w:r>
-      <w:proofErr w:type="spellEnd"/>
-    </w:p>
-    <w:p>
-      <w:pPr>
-        <w:spacing w:after="0"/>
-      </w:pPr>
-    </w:p>
-    <w:p>
-      <w:pPr>
-        <w:pStyle w:val="Ttulo2"/>
-      </w:pPr>
-      <w:bookmarkStart w:id="2" w:name="_Toc51168412"/>
-      <w:r>
+        <w:ind w:left="708"/>
+      </w:pPr>
+      <w:r>
+        <w:rPr>
+          <w:noProof/>
+        </w:rPr>
         <w:lastRenderedPageBreak/>
-        <w:t>Pantallas</w:t>
-      </w:r>
-      <w:bookmarkEnd w:id="2"/>
-    </w:p>
-    <w:p>
-      <w:pPr>
-        <w:ind w:left="708"/>
-      </w:pPr>
-      <w:r>
-        <w:tab/>
-      </w:r>
-      <w:r>
-        <w:rPr>
-          <w:noProof/>
-        </w:rPr>
         <w:drawing>
-          <wp:inline distT="0" distB="0" distL="0" distR="0" wp14:anchorId="0674CBE7" wp14:editId="49BF1EEE">
-            <wp:extent cx="5385435" cy="4358005"/>
-            <wp:effectExtent l="0" t="0" r="5715" b="4445"/>
-            <wp:docPr id="2" name="Imagen 2"/>
+          <wp:inline distT="0" distB="0" distL="0" distR="0" wp14:anchorId="1328A855" wp14:editId="73BBF2A9">
+            <wp:extent cx="8003860" cy="5943600"/>
+            <wp:effectExtent l="0" t="0" r="0" b="0"/>
+            <wp:docPr id="1" name="Imagen 1"/>
             <wp:cNvGraphicFramePr>
               <a:graphicFrameLocks xmlns:a="http://schemas.openxmlformats.org/drawingml/2006/main" noChangeAspect="1"/>
             </wp:cNvGraphicFramePr>
@@ -609,36 +628,23 @@
               <a:graphicData uri="http://schemas.openxmlformats.org/drawingml/2006/picture">
                 <pic:pic xmlns:pic="http://schemas.openxmlformats.org/drawingml/2006/picture">
                   <pic:nvPicPr>
-                    <pic:cNvPr id="0" name="Picture 3"/>
-                    <pic:cNvPicPr>
-                      <a:picLocks noChangeAspect="1" noChangeArrowheads="1"/>
-                    </pic:cNvPicPr>
+                    <pic:cNvPr id="1" name=""/>
+                    <pic:cNvPicPr/>
                   </pic:nvPicPr>
                   <pic:blipFill>
-                    <a:blip r:embed="rId8" cstate="print">
-                      <a:extLst>
-                        <a:ext uri="{28A0092B-C50C-407E-A947-70E740481C1C}">
-                          <a14:useLocalDpi xmlns:a14="http://schemas.microsoft.com/office/drawing/2010/main" val="0"/>
-                        </a:ext>
-                      </a:extLst>
-                    </a:blip>
-                    <a:srcRect/>
+                    <a:blip r:embed="rId8"/>
                     <a:stretch>
                       <a:fillRect/>
                     </a:stretch>
                   </pic:blipFill>
-                  <pic:spPr bwMode="auto">
+                  <pic:spPr>
                     <a:xfrm>
                       <a:off x="0" y="0"/>
-                      <a:ext cx="5385435" cy="4358005"/>
+                      <a:ext cx="8018172" cy="5954228"/>
                     </a:xfrm>
                     <a:prstGeom prst="rect">
                       <a:avLst/>
                     </a:prstGeom>
-                    <a:noFill/>
-                    <a:ln>
-                      <a:noFill/>
-                    </a:ln>
                   </pic:spPr>
                 </pic:pic>
               </a:graphicData>
@@ -647,15 +653,10 @@
         </w:drawing>
       </w:r>
     </w:p>
-    <w:p>
-      <w:pPr>
-        <w:spacing w:after="0"/>
-      </w:pPr>
-    </w:p>
     <w:sectPr>
       <w:headerReference w:type="default" r:id="rId9"/>
-      <w:pgSz w:w="11906" w:h="16838"/>
-      <w:pgMar w:top="1417" w:right="1701" w:bottom="1417" w:left="1701" w:header="708" w:footer="708" w:gutter="0"/>
+      <w:pgSz w:w="16838" w:h="11906" w:orient="landscape"/>
+      <w:pgMar w:top="1701" w:right="1417" w:bottom="1701" w:left="1417" w:header="708" w:footer="708" w:gutter="0"/>
       <w:cols w:space="708"/>
       <w:docGrid w:linePitch="360"/>
     </w:sectPr>
@@ -1337,6 +1338,18 @@
       <w:shd w:val="clear" w:color="auto" w:fill="E1DFDD"/>
     </w:rPr>
   </w:style>
+  <w:style w:type="character" w:styleId="Hipervnculovisitado">
+    <w:name w:val="FollowedHyperlink"/>
+    <w:basedOn w:val="Fuentedeprrafopredeter"/>
+    <w:uiPriority w:val="99"/>
+    <w:semiHidden/>
+    <w:unhideWhenUsed/>
+    <w:rsid w:val="00A502A2"/>
+    <w:rPr>
+      <w:color w:val="954F72" w:themeColor="followedHyperlink"/>
+      <w:u w:val="single"/>
+    </w:rPr>
+  </w:style>
 </w:styles>
 </file>
 

</xml_diff>